<commit_message>
revised writing based latest outline
</commit_message>
<xml_diff>
--- a/chapter_outline/new_chapter_outline.docx
+++ b/chapter_outline/new_chapter_outline.docx
@@ -77,15 +77,12 @@
     </w:p>
     <w:p>
       <w:r>
-        <w:t xml:space="preserve">                              2.4.3.1 KM estimator &amp; </w:t>
-      </w:r>
-      <w:r>
-        <w:t xml:space="preserve">Confidence interval </w:t>
-      </w:r>
-    </w:p>
-    <w:p>
-      <w:r>
-        <w:t xml:space="preserve">                               2.4.3.2 two-sample statistical tests </w:t>
+        <w:t xml:space="preserve">                              2.4.3.1 KM estimator &amp; Confidence interval </w:t>
+      </w:r>
+    </w:p>
+    <w:p>
+      <w:r>
+        <w:t xml:space="preserve">                              2.4.3.2 two-sample statistical tests </w:t>
       </w:r>
     </w:p>
     <w:p/>
@@ -154,9 +151,285 @@
         <w:t>Yujie</w:t>
       </w:r>
       <w:proofErr w:type="spellEnd"/>
-      <w:r>
+    </w:p>
+    <w:p>
+      <w:pPr>
+        <w:rPr>
+          <w:color w:val="FF0000"/>
+        </w:rPr>
+      </w:pPr>
+      <w:r>
+        <w:t xml:space="preserve">             </w:t>
+      </w:r>
+      <w:r>
+        <w:rPr>
+          <w:color w:val="FF0000"/>
+        </w:rPr>
+        <w:t>4.1</w:t>
+      </w:r>
+      <w:r>
+        <w:rPr>
+          <w:color w:val="FF0000"/>
+        </w:rPr>
         <w:t xml:space="preserve"> </w:t>
       </w:r>
+      <w:r>
+        <w:rPr>
+          <w:color w:val="FF0000"/>
+        </w:rPr>
+        <w:t>Shape Design</w:t>
+      </w:r>
+    </w:p>
+    <w:p>
+      <w:pPr>
+        <w:rPr>
+          <w:color w:val="FF0000"/>
+        </w:rPr>
+      </w:pPr>
+      <w:r>
+        <w:rPr>
+          <w:color w:val="FF0000"/>
+        </w:rPr>
+        <w:t xml:space="preserve">                    4.1.1 Simple </w:t>
+      </w:r>
+      <w:r>
+        <w:rPr>
+          <w:color w:val="FF0000"/>
+        </w:rPr>
+        <w:t>S</w:t>
+      </w:r>
+      <w:r>
+        <w:rPr>
+          <w:color w:val="FF0000"/>
+        </w:rPr>
+        <w:t>hapes</w:t>
+      </w:r>
+    </w:p>
+    <w:p>
+      <w:pPr>
+        <w:rPr>
+          <w:color w:val="FF0000"/>
+        </w:rPr>
+      </w:pPr>
+      <w:r>
+        <w:rPr>
+          <w:color w:val="FF0000"/>
+        </w:rPr>
+        <w:t xml:space="preserve">                    </w:t>
+      </w:r>
+      <w:r>
+        <w:rPr>
+          <w:color w:val="FF0000"/>
+        </w:rPr>
+        <w:t xml:space="preserve">      </w:t>
+      </w:r>
+      <w:r>
+        <w:rPr>
+          <w:color w:val="FF0000"/>
+        </w:rPr>
+        <w:t>4.1.1</w:t>
+      </w:r>
+      <w:r>
+        <w:rPr>
+          <w:color w:val="FF0000"/>
+        </w:rPr>
+        <w:t>.1</w:t>
+      </w:r>
+      <w:r>
+        <w:rPr>
+          <w:color w:val="FF0000"/>
+        </w:rPr>
+        <w:t xml:space="preserve"> Shape Description</w:t>
+      </w:r>
+    </w:p>
+    <w:p>
+      <w:pPr>
+        <w:rPr>
+          <w:color w:val="FF0000"/>
+        </w:rPr>
+      </w:pPr>
+      <w:r>
+        <w:rPr>
+          <w:color w:val="FF0000"/>
+        </w:rPr>
+        <w:t xml:space="preserve">                    </w:t>
+      </w:r>
+      <w:r>
+        <w:rPr>
+          <w:color w:val="FF0000"/>
+        </w:rPr>
+        <w:t xml:space="preserve">      </w:t>
+      </w:r>
+      <w:r>
+        <w:rPr>
+          <w:color w:val="FF0000"/>
+        </w:rPr>
+        <w:t>4.1.</w:t>
+      </w:r>
+      <w:r>
+        <w:rPr>
+          <w:color w:val="FF0000"/>
+        </w:rPr>
+        <w:t>1.2</w:t>
+      </w:r>
+      <w:r>
+        <w:rPr>
+          <w:color w:val="FF0000"/>
+        </w:rPr>
+        <w:t xml:space="preserve"> Purpose</w:t>
+      </w:r>
+    </w:p>
+    <w:p>
+      <w:pPr>
+        <w:rPr>
+          <w:color w:val="FF0000"/>
+        </w:rPr>
+      </w:pPr>
+      <w:r>
+        <w:rPr>
+          <w:color w:val="FF0000"/>
+        </w:rPr>
+        <w:t xml:space="preserve">                     4.1.2 </w:t>
+      </w:r>
+      <w:r>
+        <w:rPr>
+          <w:color w:val="FF0000"/>
+        </w:rPr>
+        <w:t>Complicated Shapes</w:t>
+      </w:r>
+    </w:p>
+    <w:p>
+      <w:pPr>
+        <w:rPr>
+          <w:color w:val="FF0000"/>
+        </w:rPr>
+      </w:pPr>
+      <w:r>
+        <w:rPr>
+          <w:color w:val="FF0000"/>
+        </w:rPr>
+        <w:t xml:space="preserve">                          4.1.</w:t>
+      </w:r>
+      <w:r>
+        <w:rPr>
+          <w:color w:val="FF0000"/>
+        </w:rPr>
+        <w:t>2</w:t>
+      </w:r>
+      <w:r>
+        <w:rPr>
+          <w:color w:val="FF0000"/>
+        </w:rPr>
+        <w:t>.1 Shape Description</w:t>
+      </w:r>
+    </w:p>
+    <w:p>
+      <w:pPr>
+        <w:rPr>
+          <w:color w:val="FF0000"/>
+        </w:rPr>
+      </w:pPr>
+      <w:r>
+        <w:rPr>
+          <w:color w:val="FF0000"/>
+        </w:rPr>
+        <w:t xml:space="preserve">                          4.1.</w:t>
+      </w:r>
+      <w:r>
+        <w:rPr>
+          <w:color w:val="FF0000"/>
+        </w:rPr>
+        <w:t>2</w:t>
+      </w:r>
+      <w:r>
+        <w:rPr>
+          <w:color w:val="FF0000"/>
+        </w:rPr>
+        <w:t>.2 Purpose</w:t>
+      </w:r>
+    </w:p>
+    <w:p>
+      <w:pPr>
+        <w:rPr>
+          <w:color w:val="FF0000"/>
+        </w:rPr>
+      </w:pPr>
+      <w:r>
+        <w:rPr>
+          <w:color w:val="FF0000"/>
+        </w:rPr>
+        <w:t xml:space="preserve">             4.2 </w:t>
+      </w:r>
+      <w:r>
+        <w:rPr>
+          <w:color w:val="FF0000"/>
+        </w:rPr>
+        <w:t>Assumption Verification</w:t>
+      </w:r>
+    </w:p>
+    <w:p>
+      <w:pPr>
+        <w:rPr>
+          <w:color w:val="FF0000"/>
+        </w:rPr>
+      </w:pPr>
+      <w:r>
+        <w:rPr>
+          <w:color w:val="FF0000"/>
+        </w:rPr>
+        <w:t xml:space="preserve">                    4.2.1 Circle &amp; Rectangular</w:t>
+      </w:r>
+    </w:p>
+    <w:p>
+      <w:pPr>
+        <w:rPr>
+          <w:color w:val="FF0000"/>
+        </w:rPr>
+      </w:pPr>
+      <w:r>
+        <w:rPr>
+          <w:color w:val="FF0000"/>
+        </w:rPr>
+        <w:t xml:space="preserve">                    4.2.2 Branching Structures</w:t>
+      </w:r>
+    </w:p>
+    <w:p>
+      <w:pPr>
+        <w:rPr>
+          <w:color w:val="FF0000"/>
+        </w:rPr>
+      </w:pPr>
+      <w:r>
+        <w:rPr>
+          <w:color w:val="FF0000"/>
+        </w:rPr>
+        <w:t xml:space="preserve">                     4.2.4 Conclusion</w:t>
+      </w:r>
+    </w:p>
+    <w:p>
+      <w:pPr>
+        <w:rPr>
+          <w:color w:val="FF0000"/>
+        </w:rPr>
+      </w:pPr>
+      <w:r>
+        <w:rPr>
+          <w:color w:val="FF0000"/>
+        </w:rPr>
+        <w:t xml:space="preserve">             </w:t>
+      </w:r>
+      <w:r>
+        <w:rPr>
+          <w:color w:val="FF0000"/>
+        </w:rPr>
+        <w:t xml:space="preserve">4.3 </w:t>
+      </w:r>
+      <w:r>
+        <w:rPr>
+          <w:color w:val="FF0000"/>
+        </w:rPr>
+        <w:t>Conclusion</w:t>
+      </w:r>
     </w:p>
     <w:p/>
     <w:p>
@@ -195,12 +468,216 @@
       <w:r>
         <w:t>ices</w:t>
       </w:r>
-    </w:p>
-    <w:p>
-      <w:r>
-        <w:t xml:space="preserve">                    5.3.2 Statistical Tests for Distance matrices</w:t>
-      </w:r>
-    </w:p>
+      <w:r>
+        <w:t xml:space="preserve"> </w:t>
+      </w:r>
+      <w:r>
+        <w:t>(</w:t>
+      </w:r>
+      <w:r>
+        <w:rPr>
+          <w:color w:val="FF0000"/>
+        </w:rPr>
+        <w:t>distance function</w:t>
+      </w:r>
+      <w:r>
+        <w:rPr>
+          <w:color w:val="FF0000"/>
+        </w:rPr>
+        <w:t>, statistical distance</w:t>
+      </w:r>
+      <w:r>
+        <w:t>)</w:t>
+      </w:r>
+    </w:p>
+    <w:p>
+      <w:r>
+        <w:t xml:space="preserve">                             5.3.1.1 </w:t>
+      </w:r>
+      <w:r>
+        <w:rPr>
+          <w:color w:val="FF0000"/>
+        </w:rPr>
+        <w:t>Bhattacharyya distance</w:t>
+      </w:r>
+    </w:p>
+    <w:p>
+      <w:r>
+        <w:t xml:space="preserve">                             5.3.1.2 </w:t>
+      </w:r>
+      <w:r>
+        <w:rPr>
+          <w:color w:val="FF0000"/>
+        </w:rPr>
+        <w:t>Hellinger distance</w:t>
+      </w:r>
+    </w:p>
+    <w:p>
+      <w:pPr>
+        <w:rPr>
+          <w:rStyle w:val="apple-converted-space"/>
+          <w:rFonts w:ascii="Arial" w:hAnsi="Arial" w:cs="Arial"/>
+          <w:color w:val="333333"/>
+          <w:sz w:val="20"/>
+          <w:szCs w:val="20"/>
+          <w:shd w:val="clear" w:color="auto" w:fill="FFFFFF"/>
+        </w:rPr>
+      </w:pPr>
+      <w:r>
+        <w:t xml:space="preserve">                             5.3.1.3 </w:t>
+      </w:r>
+      <w:proofErr w:type="spellStart"/>
+      <w:r>
+        <w:rPr>
+          <w:color w:val="FF0000"/>
+        </w:rPr>
+        <w:t>Hausdorff</w:t>
+      </w:r>
+      <w:proofErr w:type="spellEnd"/>
+      <w:r>
+        <w:rPr>
+          <w:color w:val="FF0000"/>
+        </w:rPr>
+        <w:t xml:space="preserve"> distance</w:t>
+      </w:r>
+      <w:r>
+        <w:rPr>
+          <w:rStyle w:val="apple-converted-space"/>
+          <w:rFonts w:ascii="Arial" w:hAnsi="Arial" w:cs="Arial"/>
+          <w:color w:val="333333"/>
+          <w:sz w:val="20"/>
+          <w:szCs w:val="20"/>
+          <w:shd w:val="clear" w:color="auto" w:fill="FFFFFF"/>
+        </w:rPr>
+        <w:t> </w:t>
+      </w:r>
+    </w:p>
+    <w:p>
+      <w:pPr>
+        <w:rPr>
+          <w:color w:val="FF0000"/>
+        </w:rPr>
+      </w:pPr>
+      <w:r>
+        <w:rPr>
+          <w:rStyle w:val="apple-converted-space"/>
+          <w:rFonts w:ascii="Arial" w:hAnsi="Arial" w:cs="Arial"/>
+          <w:color w:val="333333"/>
+          <w:sz w:val="20"/>
+          <w:szCs w:val="20"/>
+          <w:shd w:val="clear" w:color="auto" w:fill="FFFFFF"/>
+        </w:rPr>
+        <w:t xml:space="preserve">                               </w:t>
+      </w:r>
+      <w:r>
+        <w:t>5.3.1.4</w:t>
+      </w:r>
+      <w:r>
+        <w:rPr>
+          <w:rStyle w:val="apple-converted-space"/>
+          <w:rFonts w:ascii="Arial" w:hAnsi="Arial" w:cs="Arial"/>
+          <w:color w:val="333333"/>
+          <w:sz w:val="20"/>
+          <w:szCs w:val="20"/>
+          <w:shd w:val="clear" w:color="auto" w:fill="FFFFFF"/>
+        </w:rPr>
+        <w:t xml:space="preserve"> </w:t>
+      </w:r>
+      <w:r>
+        <w:rPr>
+          <w:color w:val="FF0000"/>
+        </w:rPr>
+        <w:t>Euclidean distance</w:t>
+      </w:r>
+    </w:p>
+    <w:p>
+      <w:pPr>
+        <w:rPr>
+          <w:color w:val="FF0000"/>
+        </w:rPr>
+      </w:pPr>
+      <w:r>
+        <w:rPr>
+          <w:color w:val="FF0000"/>
+        </w:rPr>
+        <w:t xml:space="preserve">                    </w:t>
+      </w:r>
+      <w:r>
+        <w:rPr>
+          <w:color w:val="FF0000"/>
+        </w:rPr>
+        <w:t>https://medium.com/analytics-vidhya/various-types-of-distance-metrics-machine-learning-cc9d4698c2da</w:t>
+      </w:r>
+    </w:p>
+    <w:p>
+      <w:pPr>
+        <w:rPr>
+          <w:color w:val="FF0000"/>
+        </w:rPr>
+      </w:pPr>
+      <w:r>
+        <w:rPr>
+          <w:color w:val="FF0000"/>
+        </w:rPr>
+        <w:t xml:space="preserve">                    5.3.2 </w:t>
+      </w:r>
+      <w:r>
+        <w:rPr>
+          <w:color w:val="FF0000"/>
+        </w:rPr>
+        <w:t>Mantel tests: compute the correlation between the distance matrices</w:t>
+      </w:r>
+    </w:p>
+    <w:p>
+      <w:pPr>
+        <w:rPr>
+          <w:color w:val="FF0000"/>
+        </w:rPr>
+      </w:pPr>
+      <w:r>
+        <w:rPr>
+          <w:color w:val="FF0000"/>
+        </w:rPr>
+        <w:t xml:space="preserve">                    </w:t>
+      </w:r>
+      <w:r>
+        <w:rPr>
+          <w:color w:val="FF0000"/>
+        </w:rPr>
+        <w:t>5.3.3</w:t>
+      </w:r>
+      <w:r>
+        <w:rPr>
+          <w:color w:val="FF0000"/>
+        </w:rPr>
+        <w:t xml:space="preserve"> Procrustes </w:t>
+      </w:r>
+      <w:r>
+        <w:rPr>
+          <w:color w:val="FF0000"/>
+        </w:rPr>
+        <w:t>analysis: statistical shape analysis</w:t>
+      </w:r>
+      <w:r>
+        <w:rPr>
+          <w:color w:val="FF0000"/>
+        </w:rPr>
+        <w:t xml:space="preserve">      </w:t>
+      </w:r>
+    </w:p>
+    <w:p>
+      <w:r>
+        <w:lastRenderedPageBreak/>
+        <w:t xml:space="preserve">                    5.3.</w:t>
+      </w:r>
+      <w:r>
+        <w:t>3</w:t>
+      </w:r>
+      <w:r>
+        <w:t xml:space="preserve"> Statistical Tests for Distance matrices</w:t>
+      </w:r>
+    </w:p>
+    <w:p/>
     <w:p/>
     <w:p>
       <w:r>
@@ -336,6 +813,7 @@
     <w:lsdException w:name="HTML Sample" w:semiHidden="1" w:unhideWhenUsed="1"/>
     <w:lsdException w:name="HTML Typewriter" w:semiHidden="1" w:unhideWhenUsed="1"/>
     <w:lsdException w:name="HTML Variable" w:semiHidden="1" w:unhideWhenUsed="1"/>
+    <w:lsdException w:name="Normal Table" w:semiHidden="1" w:unhideWhenUsed="1"/>
     <w:lsdException w:name="annotation subject" w:semiHidden="1" w:unhideWhenUsed="1"/>
     <w:lsdException w:name="No List" w:semiHidden="1" w:unhideWhenUsed="1"/>
     <w:lsdException w:name="Outline List 1" w:semiHidden="1" w:unhideWhenUsed="1"/>
@@ -382,8 +860,10 @@
     <w:lsdException w:name="Table Subtle 2" w:semiHidden="1" w:unhideWhenUsed="1"/>
     <w:lsdException w:name="Table Web 1" w:semiHidden="1" w:unhideWhenUsed="1"/>
     <w:lsdException w:name="Table Web 2" w:semiHidden="1" w:unhideWhenUsed="1"/>
+    <w:lsdException w:name="Table Web 3" w:semiHidden="1" w:unhideWhenUsed="1"/>
     <w:lsdException w:name="Balloon Text" w:semiHidden="1" w:unhideWhenUsed="1"/>
     <w:lsdException w:name="Table Grid" w:uiPriority="39"/>
+    <w:lsdException w:name="Table Theme" w:semiHidden="1" w:unhideWhenUsed="1"/>
     <w:lsdException w:name="Placeholder Text" w:semiHidden="1"/>
     <w:lsdException w:name="No Spacing" w:uiPriority="1" w:qFormat="1"/>
     <w:lsdException w:name="Light Shading" w:uiPriority="60"/>
@@ -608,6 +1088,10 @@
   <w:style w:type="paragraph" w:default="1" w:styleId="Normal">
     <w:name w:val="Normal"/>
     <w:qFormat/>
+    <w:rsid w:val="009515C3"/>
+    <w:rPr>
+      <w:rFonts w:ascii="Times New Roman" w:eastAsia="Times New Roman" w:hAnsi="Times New Roman" w:cs="Times New Roman"/>
+    </w:rPr>
   </w:style>
   <w:style w:type="paragraph" w:styleId="Heading1">
     <w:name w:val="heading 1"/>
@@ -669,6 +1153,11 @@
       <w:sz w:val="32"/>
       <w:szCs w:val="32"/>
     </w:rPr>
+  </w:style>
+  <w:style w:type="character" w:customStyle="1" w:styleId="apple-converted-space">
+    <w:name w:val="apple-converted-space"/>
+    <w:basedOn w:val="DefaultParagraphFont"/>
+    <w:rsid w:val="009515C3"/>
   </w:style>
 </w:styles>
 </file>

</xml_diff>